<commit_message>
Ajout du compte rendu du 16/02
- compte rendu du 16/02
- étude de faisabilité pour la reconnaissance vocale
- étude de faisabilité des périphériques connectés
</commit_message>
<xml_diff>
--- a/CDC_JARVIS2.0.docx
+++ b/CDC_JARVIS2.0.docx
@@ -493,12 +493,21 @@
             <w:pPr>
               <w:contextualSpacing/>
               <w:jc w:val="right"/>
+              <w:rPr>
+                <w:lang w:val="en-US"/>
+              </w:rPr>
             </w:pPr>
             <w:r>
+              <w:rPr>
+                <w:lang w:val="en-US"/>
+              </w:rPr>
               <w:t xml:space="preserve">Carl </w:t>
             </w:r>
             <w:proofErr w:type="spellStart"/>
             <w:r>
+              <w:rPr>
+                <w:lang w:val="en-US"/>
+              </w:rPr>
               <w:t>Esswein</w:t>
             </w:r>
             <w:proofErr w:type="spellEnd"/>
@@ -507,11 +516,15 @@
             <w:pPr>
               <w:contextualSpacing/>
               <w:jc w:val="right"/>
+              <w:rPr>
+                <w:lang w:val="en-US"/>
+              </w:rPr>
             </w:pPr>
             <w:hyperlink r:id="rId12" w:history="1">
               <w:r>
                 <w:rPr>
                   <w:rStyle w:val="Lienhypertexte"/>
+                  <w:lang w:val="en-US"/>
                 </w:rPr>
                 <w:t>carl.esswein@univ-tours.fr</w:t>
               </w:r>
@@ -520,6 +533,9 @@
           <w:p>
             <w:pPr>
               <w:jc w:val="right"/>
+              <w:rPr>
+                <w:lang w:val="en-US"/>
+              </w:rPr>
             </w:pPr>
           </w:p>
         </w:tc>
@@ -566,12 +582,21 @@
           <w:p>
             <w:pPr>
               <w:contextualSpacing/>
+              <w:rPr>
+                <w:lang w:val="en-US"/>
+              </w:rPr>
             </w:pPr>
             <w:r>
+              <w:rPr>
+                <w:lang w:val="en-US"/>
+              </w:rPr>
               <w:t xml:space="preserve">Duffy Glenn </w:t>
             </w:r>
             <w:proofErr w:type="spellStart"/>
             <w:r>
+              <w:rPr>
+                <w:lang w:val="en-US"/>
+              </w:rPr>
               <w:t>Mikiela</w:t>
             </w:r>
             <w:proofErr w:type="spellEnd"/>
@@ -582,12 +607,14 @@
               <w:rPr>
                 <w:color w:val="000080"/>
                 <w:u w:val="single"/>
+                <w:lang w:val="en-US"/>
               </w:rPr>
             </w:pPr>
             <w:hyperlink r:id="rId14" w:history="1">
               <w:r>
                 <w:rPr>
                   <w:rStyle w:val="Lienhypertexte"/>
+                  <w:lang w:val="en-US"/>
                 </w:rPr>
                 <w:t>duffyglenn.mikiela@etu.univ-tours.fr</w:t>
               </w:r>
@@ -596,6 +623,9 @@
           <w:p>
             <w:pPr>
               <w:contextualSpacing/>
+              <w:rPr>
+                <w:lang w:val="en-US"/>
+              </w:rPr>
             </w:pPr>
           </w:p>
         </w:tc>
@@ -607,6 +637,9 @@
             <w:pPr>
               <w:contextualSpacing/>
               <w:jc w:val="right"/>
+              <w:rPr>
+                <w:lang w:val="en-US"/>
+              </w:rPr>
             </w:pPr>
           </w:p>
         </w:tc>
@@ -937,8 +970,6 @@
           </wp:inline>
         </w:drawing>
       </w:r>
-      <w:bookmarkStart w:id="0" w:name="_GoBack"/>
-      <w:bookmarkEnd w:id="0"/>
     </w:p>
     <w:p>
       <w:pPr>
@@ -2106,6 +2137,21 @@
       <w:r>
         <w:t>Boutons poussoirs. Ce périphérique nous permettra d’interagir avec l’utilisateur.</w:t>
       </w:r>
+      <w:bookmarkStart w:id="0" w:name="_GoBack"/>
+      <w:bookmarkEnd w:id="0"/>
+    </w:p>
+    <w:p>
+      <w:pPr>
+        <w:pStyle w:val="Titre1"/>
+      </w:pPr>
+      <w:r>
+        <w:t>Périmètre</w:t>
+      </w:r>
+    </w:p>
+    <w:p>
+      <w:r>
+        <w:t>Boitier. Interfaçage d’un certain nombre de composants avec notre système. // ATERMINER</w:t>
+      </w:r>
     </w:p>
     <w:p>
       <w:pPr>
@@ -2244,6 +2290,7 @@
         <w:jc w:val="both"/>
       </w:pPr>
       <w:r>
+        <w:lastRenderedPageBreak/>
         <w:t>Le rapport ainsi que les annexes nécessaires à la bonne compréhension du déroulement du projet</w:t>
       </w:r>
       <w:r>
@@ -2362,7 +2409,7 @@
             <w:bCs/>
             <w:noProof/>
           </w:rPr>
-          <w:t>2</w:t>
+          <w:t>5</w:t>
         </w:r>
         <w:r>
           <w:fldChar w:fldCharType="end"/>
@@ -2396,7 +2443,7 @@
             <w:bCs/>
             <w:noProof/>
           </w:rPr>
-          <w:t>4</w:t>
+          <w:t>5</w:t>
         </w:r>
         <w:r>
           <w:fldChar w:fldCharType="end"/>
@@ -4624,7 +4671,7 @@
 </file>
 
 <file path=customXml/itemProps1.xml><?xml version="1.0" encoding="utf-8"?>
-<ds:datastoreItem xmlns:ds="http://schemas.openxmlformats.org/officeDocument/2006/customXml" ds:itemID="{B946AB3E-97EE-4613-81D6-4495520350E9}">
+<ds:datastoreItem xmlns:ds="http://schemas.openxmlformats.org/officeDocument/2006/customXml" ds:itemID="{E856F97A-1D6F-4DB1-BFE1-56DF133C8F14}">
   <ds:schemaRefs>
     <ds:schemaRef ds:uri="http://schemas.openxmlformats.org/officeDocument/2006/bibliography"/>
   </ds:schemaRefs>

</xml_diff>